<commit_message>
Updates to bulk run of MPL score reconcile.
</commit_message>
<xml_diff>
--- a/docs/MathOps.docx
+++ b/docs/MathOps.docx
@@ -563,21 +563,7 @@
           <w:sz w:val="18"/>
           <w:szCs w:val="18"/>
         </w:rPr>
-        <w:t>.</w:t>
-      </w:r>
-      <w:r>
-        <w:rPr>
-          <w:rStyle w:val="SubtleEmphasis"/>
-          <w:rFonts w:ascii="JetBrains Mono ExtraBold" w:hAnsi="JetBrains Mono ExtraBold" w:cs="JetBrains Mono ExtraBold"/>
-          <w:b/>
-          <w:bCs/>
-          <w:i w:val="0"/>
-          <w:iCs w:val="0"/>
-          <w:color w:val="0070C0"/>
-          <w:sz w:val="18"/>
-          <w:szCs w:val="18"/>
-        </w:rPr>
-        <w:t>persistence</w:t>
+        <w:t>.persistence</w:t>
       </w:r>
       <w:proofErr w:type="spellEnd"/>
       <w:r>
@@ -665,18 +651,7 @@
           <w:szCs w:val="18"/>
         </w:rPr>
         <w:br/>
-        <w:t xml:space="preserve">This module </w:t>
-      </w:r>
-      <w:r>
-        <w:rPr>
-          <w:rStyle w:val="SubtleEmphasis"/>
-          <w:rFonts w:ascii="Libre Baskerville" w:hAnsi="Libre Baskerville"/>
-          <w:i w:val="0"/>
-          <w:iCs w:val="0"/>
-          <w:sz w:val="18"/>
-          <w:szCs w:val="18"/>
-        </w:rPr>
-        <w:t>provides a generalized database access and caching layer that unifies access to data from multiple databases and from a filesystem.</w:t>
+        <w:t>This module provides a generalized database access and caching layer that unifies access to data from multiple databases and from a filesystem.</w:t>
       </w:r>
     </w:p>
     <w:p>
@@ -951,8 +926,22 @@
         </w:rPr>
         <w:t>dev.mathops</w:t>
       </w:r>
+      <w:proofErr w:type="gramEnd"/>
+      <w:r>
+        <w:rPr>
+          <w:rStyle w:val="SubtleEmphasis"/>
+          <w:rFonts w:ascii="JetBrains Mono ExtraBold" w:hAnsi="JetBrains Mono ExtraBold" w:cs="JetBrains Mono ExtraBold"/>
+          <w:b/>
+          <w:bCs/>
+          <w:i w:val="0"/>
+          <w:iCs w:val="0"/>
+          <w:color w:val="0070C0"/>
+          <w:sz w:val="18"/>
+          <w:szCs w:val="18"/>
+        </w:rPr>
+        <w:t>.document</w:t>
+      </w:r>
       <w:proofErr w:type="spellEnd"/>
-      <w:proofErr w:type="gramEnd"/>
       <w:r>
         <w:rPr>
           <w:rStyle w:val="SubtleEmphasis"/>
@@ -976,31 +965,7 @@
           <w:sz w:val="18"/>
           <w:szCs w:val="18"/>
         </w:rPr>
-        <w:t>(</w:t>
-      </w:r>
-      <w:proofErr w:type="gramStart"/>
-      <w:r>
-        <w:rPr>
-          <w:rStyle w:val="SubtleEmphasis"/>
-          <w:rFonts w:ascii="Libre Baskerville" w:hAnsi="Libre Baskerville"/>
-          <w:i w:val="0"/>
-          <w:iCs w:val="0"/>
-          <w:sz w:val="18"/>
-          <w:szCs w:val="18"/>
-        </w:rPr>
-        <w:t>depends</w:t>
-      </w:r>
-      <w:proofErr w:type="gramEnd"/>
-      <w:r>
-        <w:rPr>
-          <w:rStyle w:val="SubtleEmphasis"/>
-          <w:rFonts w:ascii="Libre Baskerville" w:hAnsi="Libre Baskerville"/>
-          <w:i w:val="0"/>
-          <w:iCs w:val="0"/>
-          <w:sz w:val="18"/>
-          <w:szCs w:val="18"/>
-        </w:rPr>
-        <w:t xml:space="preserve"> on </w:t>
+        <w:t xml:space="preserve">(depends on </w:t>
       </w:r>
       <w:r>
         <w:rPr>
@@ -1100,7 +1065,18 @@
           <w:sz w:val="18"/>
           <w:szCs w:val="18"/>
         </w:rPr>
-        <w:t xml:space="preserve"> modules)</w:t>
+        <w:t xml:space="preserve"> </w:t>
+      </w:r>
+      <w:r>
+        <w:rPr>
+          <w:rStyle w:val="SubtleEmphasis"/>
+          <w:rFonts w:ascii="Libre Baskerville" w:hAnsi="Libre Baskerville"/>
+          <w:i w:val="0"/>
+          <w:iCs w:val="0"/>
+          <w:sz w:val="18"/>
+          <w:szCs w:val="18"/>
+        </w:rPr>
+        <w:t>modules)</w:t>
       </w:r>
       <w:r>
         <w:rPr>
@@ -1112,18 +1088,7 @@
           <w:szCs w:val="18"/>
         </w:rPr>
         <w:br/>
-        <w:t xml:space="preserve">This </w:t>
-      </w:r>
-      <w:r>
-        <w:rPr>
-          <w:rStyle w:val="SubtleEmphasis"/>
-          <w:rFonts w:ascii="Libre Baskerville" w:hAnsi="Libre Baskerville"/>
-          <w:i w:val="0"/>
-          <w:iCs w:val="0"/>
-          <w:sz w:val="18"/>
-          <w:szCs w:val="18"/>
-        </w:rPr>
-        <w:t>module provides web sites, course management and delivery, reporting, utilities, applications, and much more.  This was the main (monolithic) module before the project was split into modules by function, and it still retains a lot of features that should be moved to separate modules.</w:t>
+        <w:t>This module contains the document model for the publishing system, including analogs to HTML, SVG, MathML, and CSS, as well as tools for mathematical and data visualization and features of LaTeX and other document programs like Word and OpenOffice/LibreOffice.</w:t>
       </w:r>
     </w:p>
     <w:p>
@@ -1148,6 +1113,7 @@
         </w:rPr>
       </w:pPr>
       <w:proofErr w:type="spellStart"/>
+      <w:proofErr w:type="gramStart"/>
       <w:r>
         <w:rPr>
           <w:rStyle w:val="SubtleEmphasis"/>
@@ -1162,21 +1128,8 @@
         </w:rPr>
         <w:t>dev.mathops</w:t>
       </w:r>
-      <w:r>
-        <w:rPr>
-          <w:rStyle w:val="SubtleEmphasis"/>
-          <w:rFonts w:ascii="JetBrains Mono ExtraBold" w:hAnsi="JetBrains Mono ExtraBold" w:cs="JetBrains Mono ExtraBold"/>
-          <w:b/>
-          <w:bCs/>
-          <w:i w:val="0"/>
-          <w:iCs w:val="0"/>
-          <w:color w:val="0070C0"/>
-          <w:sz w:val="18"/>
-          <w:szCs w:val="18"/>
-        </w:rPr>
-        <w:t>.fx</w:t>
-      </w:r>
       <w:proofErr w:type="spellEnd"/>
+      <w:proofErr w:type="gramEnd"/>
       <w:r>
         <w:rPr>
           <w:rStyle w:val="SubtleEmphasis"/>
@@ -1200,7 +1153,31 @@
           <w:sz w:val="18"/>
           <w:szCs w:val="18"/>
         </w:rPr>
-        <w:t xml:space="preserve">(depends on </w:t>
+        <w:t>(</w:t>
+      </w:r>
+      <w:proofErr w:type="gramStart"/>
+      <w:r>
+        <w:rPr>
+          <w:rStyle w:val="SubtleEmphasis"/>
+          <w:rFonts w:ascii="Libre Baskerville" w:hAnsi="Libre Baskerville"/>
+          <w:i w:val="0"/>
+          <w:iCs w:val="0"/>
+          <w:sz w:val="18"/>
+          <w:szCs w:val="18"/>
+        </w:rPr>
+        <w:t>depends</w:t>
+      </w:r>
+      <w:proofErr w:type="gramEnd"/>
+      <w:r>
+        <w:rPr>
+          <w:rStyle w:val="SubtleEmphasis"/>
+          <w:rFonts w:ascii="Libre Baskerville" w:hAnsi="Libre Baskerville"/>
+          <w:i w:val="0"/>
+          <w:iCs w:val="0"/>
+          <w:sz w:val="18"/>
+          <w:szCs w:val="18"/>
+        </w:rPr>
+        <w:t xml:space="preserve"> on </w:t>
       </w:r>
       <w:r>
         <w:rPr>
@@ -1275,7 +1252,7 @@
           <w:sz w:val="18"/>
           <w:szCs w:val="18"/>
         </w:rPr>
-        <w:t xml:space="preserve">, </w:t>
+        <w:t xml:space="preserve">, and </w:t>
       </w:r>
       <w:r>
         <w:rPr>
@@ -1300,47 +1277,6 @@
           <w:sz w:val="18"/>
           <w:szCs w:val="18"/>
         </w:rPr>
-        <w:t xml:space="preserve">, and </w:t>
-      </w:r>
-      <w:proofErr w:type="spellStart"/>
-      <w:r>
-        <w:rPr>
-          <w:rStyle w:val="SubtleEmphasis"/>
-          <w:rFonts w:ascii="JetBrains Mono ExtraBold" w:hAnsi="JetBrains Mono ExtraBold" w:cs="JetBrains Mono ExtraBold"/>
-          <w:b/>
-          <w:bCs/>
-          <w:i w:val="0"/>
-          <w:iCs w:val="0"/>
-          <w:color w:val="0070C0"/>
-          <w:sz w:val="18"/>
-          <w:szCs w:val="18"/>
-        </w:rPr>
-        <w:t>math</w:t>
-      </w:r>
-      <w:r>
-        <w:rPr>
-          <w:rStyle w:val="SubtleEmphasis"/>
-          <w:rFonts w:ascii="JetBrains Mono ExtraBold" w:hAnsi="JetBrains Mono ExtraBold" w:cs="JetBrains Mono ExtraBold"/>
-          <w:b/>
-          <w:bCs/>
-          <w:i w:val="0"/>
-          <w:iCs w:val="0"/>
-          <w:color w:val="0070C0"/>
-          <w:sz w:val="18"/>
-          <w:szCs w:val="18"/>
-        </w:rPr>
-        <w:t>ops</w:t>
-      </w:r>
-      <w:proofErr w:type="spellEnd"/>
-      <w:r>
-        <w:rPr>
-          <w:rStyle w:val="SubtleEmphasis"/>
-          <w:rFonts w:ascii="Libre Baskerville" w:hAnsi="Libre Baskerville"/>
-          <w:i w:val="0"/>
-          <w:iCs w:val="0"/>
-          <w:sz w:val="18"/>
-          <w:szCs w:val="18"/>
-        </w:rPr>
         <w:t xml:space="preserve"> modules)</w:t>
       </w:r>
       <w:r>
@@ -1353,65 +1289,7 @@
           <w:szCs w:val="18"/>
         </w:rPr>
         <w:br/>
-      </w:r>
-      <w:r>
-        <w:rPr>
-          <w:rStyle w:val="SubtleEmphasis"/>
-          <w:rFonts w:ascii="Libre Baskerville" w:hAnsi="Libre Baskerville"/>
-          <w:i w:val="0"/>
-          <w:iCs w:val="0"/>
-          <w:sz w:val="18"/>
-          <w:szCs w:val="18"/>
-        </w:rPr>
-        <w:t xml:space="preserve">JavaFX applications within the </w:t>
-      </w:r>
-      <w:proofErr w:type="spellStart"/>
-      <w:r>
-        <w:rPr>
-          <w:rStyle w:val="SubtleEmphasis"/>
-          <w:rFonts w:ascii="Libre Baskerville" w:hAnsi="Libre Baskerville"/>
-          <w:i w:val="0"/>
-          <w:iCs w:val="0"/>
-          <w:sz w:val="18"/>
-          <w:szCs w:val="18"/>
-        </w:rPr>
-        <w:t>MathOps</w:t>
-      </w:r>
-      <w:proofErr w:type="spellEnd"/>
-      <w:r>
-        <w:rPr>
-          <w:rStyle w:val="SubtleEmphasis"/>
-          <w:rFonts w:ascii="Libre Baskerville" w:hAnsi="Libre Baskerville"/>
-          <w:i w:val="0"/>
-          <w:iCs w:val="0"/>
-          <w:sz w:val="18"/>
-          <w:szCs w:val="18"/>
-        </w:rPr>
-        <w:t xml:space="preserve"> </w:t>
-      </w:r>
-      <w:proofErr w:type="spellStart"/>
-      <w:r>
-        <w:rPr>
-          <w:rStyle w:val="SubtleEmphasis"/>
-          <w:rFonts w:ascii="Libre Baskerville" w:hAnsi="Libre Baskerville"/>
-          <w:i w:val="0"/>
-          <w:iCs w:val="0"/>
-          <w:sz w:val="18"/>
-          <w:szCs w:val="18"/>
-        </w:rPr>
-        <w:t>ecpsystem</w:t>
-      </w:r>
-      <w:proofErr w:type="spellEnd"/>
-      <w:r>
-        <w:rPr>
-          <w:rStyle w:val="SubtleEmphasis"/>
-          <w:rFonts w:ascii="Libre Baskerville" w:hAnsi="Libre Baskerville"/>
-          <w:i w:val="0"/>
-          <w:iCs w:val="0"/>
-          <w:sz w:val="18"/>
-          <w:szCs w:val="18"/>
-        </w:rPr>
-        <w:t>.</w:t>
+        <w:t>This module provides web sites, course management and delivery, reporting, utilities, applications, and much more.  This was the main (monolithic) module before the project was split into modules by function, and it still retains a lot of features that should be moved to separate modules.</w:t>
       </w:r>
     </w:p>
     <w:p>
@@ -1436,684 +1314,233 @@
         </w:rPr>
       </w:pPr>
       <w:proofErr w:type="spellStart"/>
-      <w:proofErr w:type="gramStart"/>
-      <w:r>
-        <w:rPr>
-          <w:rStyle w:val="SubtleEmphasis"/>
-          <w:rFonts w:ascii="JetBrains Mono ExtraBold" w:hAnsi="JetBrains Mono ExtraBold" w:cs="JetBrains Mono ExtraBold"/>
-          <w:b/>
-          <w:bCs/>
-          <w:i w:val="0"/>
-          <w:iCs w:val="0"/>
-          <w:color w:val="0070C0"/>
-          <w:sz w:val="18"/>
-          <w:szCs w:val="18"/>
-        </w:rPr>
-        <w:t>dev.mathops</w:t>
-      </w:r>
-      <w:proofErr w:type="gramEnd"/>
-      <w:r>
-        <w:rPr>
-          <w:rStyle w:val="SubtleEmphasis"/>
-          <w:rFonts w:ascii="JetBrains Mono ExtraBold" w:hAnsi="JetBrains Mono ExtraBold" w:cs="JetBrains Mono ExtraBold"/>
-          <w:b/>
-          <w:bCs/>
-          <w:i w:val="0"/>
-          <w:iCs w:val="0"/>
-          <w:color w:val="0070C0"/>
+      <w:r>
+        <w:rPr>
+          <w:rStyle w:val="SubtleEmphasis"/>
+          <w:rFonts w:ascii="JetBrains Mono ExtraBold" w:hAnsi="JetBrains Mono ExtraBold" w:cs="JetBrains Mono ExtraBold"/>
+          <w:b/>
+          <w:bCs/>
+          <w:i w:val="0"/>
+          <w:iCs w:val="0"/>
+          <w:color w:val="0070C0"/>
+          <w:sz w:val="18"/>
+          <w:szCs w:val="18"/>
+        </w:rPr>
+        <w:t>dev.mathops.fx</w:t>
+      </w:r>
+      <w:proofErr w:type="spellEnd"/>
+      <w:r>
+        <w:rPr>
+          <w:rStyle w:val="SubtleEmphasis"/>
+          <w:rFonts w:ascii="JetBrains Mono ExtraBold" w:hAnsi="JetBrains Mono ExtraBold" w:cs="JetBrains Mono ExtraBold"/>
+          <w:b/>
+          <w:bCs/>
+          <w:i w:val="0"/>
+          <w:iCs w:val="0"/>
+          <w:color w:val="0070C0"/>
+          <w:sz w:val="18"/>
+          <w:szCs w:val="18"/>
+        </w:rPr>
+        <w:t xml:space="preserve"> </w:t>
+      </w:r>
+      <w:r>
+        <w:rPr>
+          <w:rStyle w:val="SubtleEmphasis"/>
+          <w:rFonts w:ascii="Libre Baskerville" w:hAnsi="Libre Baskerville"/>
+          <w:i w:val="0"/>
+          <w:iCs w:val="0"/>
+          <w:sz w:val="18"/>
+          <w:szCs w:val="18"/>
+        </w:rPr>
+        <w:t xml:space="preserve">(depends on </w:t>
+      </w:r>
+      <w:r>
+        <w:rPr>
+          <w:rStyle w:val="SubtleEmphasis"/>
+          <w:rFonts w:ascii="JetBrains Mono ExtraBold" w:hAnsi="JetBrains Mono ExtraBold" w:cs="JetBrains Mono ExtraBold"/>
+          <w:b/>
+          <w:bCs/>
+          <w:i w:val="0"/>
+          <w:iCs w:val="0"/>
+          <w:color w:val="0070C0"/>
+          <w:sz w:val="18"/>
+          <w:szCs w:val="18"/>
+        </w:rPr>
+        <w:t>commons</w:t>
+      </w:r>
+      <w:r>
+        <w:rPr>
+          <w:rStyle w:val="SubtleEmphasis"/>
+          <w:rFonts w:ascii="Libre Baskerville" w:hAnsi="Libre Baskerville"/>
+          <w:i w:val="0"/>
+          <w:iCs w:val="0"/>
+          <w:sz w:val="18"/>
+          <w:szCs w:val="18"/>
+        </w:rPr>
+        <w:t xml:space="preserve">, </w:t>
+      </w:r>
+      <w:r>
+        <w:rPr>
+          <w:rStyle w:val="SubtleEmphasis"/>
+          <w:rFonts w:ascii="JetBrains Mono ExtraBold" w:hAnsi="JetBrains Mono ExtraBold" w:cs="JetBrains Mono ExtraBold"/>
+          <w:b/>
+          <w:bCs/>
+          <w:i w:val="0"/>
+          <w:iCs w:val="0"/>
+          <w:color w:val="0070C0"/>
+          <w:sz w:val="18"/>
+          <w:szCs w:val="18"/>
+        </w:rPr>
+        <w:t>text</w:t>
+      </w:r>
+      <w:r>
+        <w:rPr>
+          <w:rStyle w:val="SubtleEmphasis"/>
+          <w:rFonts w:ascii="Libre Baskerville" w:hAnsi="Libre Baskerville"/>
+          <w:i w:val="0"/>
+          <w:iCs w:val="0"/>
+          <w:sz w:val="18"/>
+          <w:szCs w:val="18"/>
+        </w:rPr>
+        <w:t xml:space="preserve">, </w:t>
+      </w:r>
+      <w:r>
+        <w:rPr>
+          <w:rStyle w:val="SubtleEmphasis"/>
+          <w:rFonts w:ascii="JetBrains Mono ExtraBold" w:hAnsi="JetBrains Mono ExtraBold" w:cs="JetBrains Mono ExtraBold"/>
+          <w:b/>
+          <w:bCs/>
+          <w:i w:val="0"/>
+          <w:iCs w:val="0"/>
+          <w:color w:val="0070C0"/>
+          <w:sz w:val="18"/>
+          <w:szCs w:val="18"/>
+        </w:rPr>
+        <w:t>persistence</w:t>
+      </w:r>
+      <w:r>
+        <w:rPr>
+          <w:rStyle w:val="SubtleEmphasis"/>
+          <w:rFonts w:ascii="Libre Baskerville" w:hAnsi="Libre Baskerville"/>
+          <w:i w:val="0"/>
+          <w:iCs w:val="0"/>
+          <w:sz w:val="18"/>
+          <w:szCs w:val="18"/>
+        </w:rPr>
+        <w:t xml:space="preserve">, </w:t>
+      </w:r>
+      <w:r>
+        <w:rPr>
+          <w:rStyle w:val="SubtleEmphasis"/>
+          <w:rFonts w:ascii="JetBrains Mono ExtraBold" w:hAnsi="JetBrains Mono ExtraBold" w:cs="JetBrains Mono ExtraBold"/>
+          <w:b/>
+          <w:bCs/>
+          <w:i w:val="0"/>
+          <w:iCs w:val="0"/>
+          <w:color w:val="0070C0"/>
+          <w:sz w:val="18"/>
+          <w:szCs w:val="18"/>
+        </w:rPr>
+        <w:t>math</w:t>
+      </w:r>
+      <w:r>
+        <w:rPr>
+          <w:rStyle w:val="SubtleEmphasis"/>
+          <w:rFonts w:ascii="Libre Baskerville" w:hAnsi="Libre Baskerville"/>
+          <w:i w:val="0"/>
+          <w:iCs w:val="0"/>
+          <w:sz w:val="18"/>
+          <w:szCs w:val="18"/>
+        </w:rPr>
+        <w:t xml:space="preserve">, and </w:t>
+      </w:r>
+      <w:proofErr w:type="spellStart"/>
+      <w:r>
+        <w:rPr>
+          <w:rStyle w:val="SubtleEmphasis"/>
+          <w:rFonts w:ascii="JetBrains Mono ExtraBold" w:hAnsi="JetBrains Mono ExtraBold" w:cs="JetBrains Mono ExtraBold"/>
+          <w:b/>
+          <w:bCs/>
+          <w:i w:val="0"/>
+          <w:iCs w:val="0"/>
+          <w:color w:val="0070C0"/>
+          <w:sz w:val="18"/>
+          <w:szCs w:val="18"/>
+        </w:rPr>
+        <w:t>mathops</w:t>
+      </w:r>
+      <w:proofErr w:type="spellEnd"/>
+      <w:r>
+        <w:rPr>
+          <w:rStyle w:val="SubtleEmphasis"/>
+          <w:rFonts w:ascii="Libre Baskerville" w:hAnsi="Libre Baskerville"/>
+          <w:i w:val="0"/>
+          <w:iCs w:val="0"/>
+          <w:sz w:val="18"/>
+          <w:szCs w:val="18"/>
+        </w:rPr>
+        <w:t xml:space="preserve"> modules)</w:t>
+      </w:r>
+      <w:r>
+        <w:rPr>
+          <w:rStyle w:val="SubtleEmphasis"/>
+          <w:rFonts w:ascii="Libre Baskerville" w:hAnsi="Libre Baskerville"/>
+          <w:i w:val="0"/>
+          <w:iCs w:val="0"/>
+          <w:sz w:val="18"/>
+          <w:szCs w:val="18"/>
+        </w:rPr>
+        <w:br/>
+        <w:t xml:space="preserve">JavaFX applications within the </w:t>
+      </w:r>
+      <w:proofErr w:type="spellStart"/>
+      <w:r>
+        <w:rPr>
+          <w:rStyle w:val="SubtleEmphasis"/>
+          <w:rFonts w:ascii="Libre Baskerville" w:hAnsi="Libre Baskerville"/>
+          <w:i w:val="0"/>
+          <w:iCs w:val="0"/>
+          <w:sz w:val="18"/>
+          <w:szCs w:val="18"/>
+        </w:rPr>
+        <w:t>MathOps</w:t>
+      </w:r>
+      <w:proofErr w:type="spellEnd"/>
+      <w:r>
+        <w:rPr>
+          <w:rStyle w:val="SubtleEmphasis"/>
+          <w:rFonts w:ascii="Libre Baskerville" w:hAnsi="Libre Baskerville"/>
+          <w:i w:val="0"/>
+          <w:iCs w:val="0"/>
+          <w:sz w:val="18"/>
+          <w:szCs w:val="18"/>
+        </w:rPr>
+        <w:t xml:space="preserve"> </w:t>
+      </w:r>
+      <w:proofErr w:type="spellStart"/>
+      <w:r>
+        <w:rPr>
+          <w:rStyle w:val="SubtleEmphasis"/>
+          <w:rFonts w:ascii="Libre Baskerville" w:hAnsi="Libre Baskerville"/>
+          <w:i w:val="0"/>
+          <w:iCs w:val="0"/>
+          <w:sz w:val="18"/>
+          <w:szCs w:val="18"/>
+        </w:rPr>
+        <w:t>ecpsystem</w:t>
+      </w:r>
+      <w:proofErr w:type="spellEnd"/>
+      <w:r>
+        <w:rPr>
+          <w:rStyle w:val="SubtleEmphasis"/>
+          <w:rFonts w:ascii="Libre Baskerville" w:hAnsi="Libre Baskerville"/>
+          <w:i w:val="0"/>
+          <w:iCs w:val="0"/>
           <w:sz w:val="18"/>
           <w:szCs w:val="18"/>
         </w:rPr>
         <w:t>.</w:t>
       </w:r>
-      <w:r>
-        <w:rPr>
-          <w:rStyle w:val="SubtleEmphasis"/>
-          <w:rFonts w:ascii="JetBrains Mono ExtraBold" w:hAnsi="JetBrains Mono ExtraBold" w:cs="JetBrains Mono ExtraBold"/>
-          <w:b/>
-          <w:bCs/>
-          <w:i w:val="0"/>
-          <w:iCs w:val="0"/>
-          <w:color w:val="0070C0"/>
-          <w:sz w:val="18"/>
-          <w:szCs w:val="18"/>
-        </w:rPr>
-        <w:t>font</w:t>
-      </w:r>
-      <w:proofErr w:type="spellEnd"/>
-      <w:r>
-        <w:rPr>
-          <w:rStyle w:val="SubtleEmphasis"/>
-          <w:rFonts w:ascii="JetBrains Mono ExtraBold" w:hAnsi="JetBrains Mono ExtraBold" w:cs="JetBrains Mono ExtraBold"/>
-          <w:b/>
-          <w:bCs/>
-          <w:i w:val="0"/>
-          <w:iCs w:val="0"/>
-          <w:color w:val="0070C0"/>
-          <w:sz w:val="18"/>
-          <w:szCs w:val="18"/>
-        </w:rPr>
-        <w:t xml:space="preserve"> </w:t>
-      </w:r>
-      <w:r>
-        <w:rPr>
-          <w:rStyle w:val="SubtleEmphasis"/>
-          <w:rFonts w:ascii="Libre Baskerville" w:hAnsi="Libre Baskerville"/>
-          <w:i w:val="0"/>
-          <w:iCs w:val="0"/>
-          <w:sz w:val="18"/>
-          <w:szCs w:val="18"/>
-        </w:rPr>
-        <w:t xml:space="preserve">(depends on </w:t>
-      </w:r>
-      <w:r>
-        <w:rPr>
-          <w:rStyle w:val="SubtleEmphasis"/>
-          <w:rFonts w:ascii="JetBrains Mono ExtraBold" w:hAnsi="JetBrains Mono ExtraBold" w:cs="JetBrains Mono ExtraBold"/>
-          <w:b/>
-          <w:bCs/>
-          <w:i w:val="0"/>
-          <w:iCs w:val="0"/>
-          <w:color w:val="0070C0"/>
-          <w:sz w:val="18"/>
-          <w:szCs w:val="18"/>
-        </w:rPr>
-        <w:t>commons</w:t>
-      </w:r>
-      <w:r>
-        <w:rPr>
-          <w:rStyle w:val="SubtleEmphasis"/>
-          <w:rFonts w:ascii="Libre Baskerville" w:hAnsi="Libre Baskerville"/>
-          <w:i w:val="0"/>
-          <w:iCs w:val="0"/>
-          <w:sz w:val="18"/>
-          <w:szCs w:val="18"/>
-        </w:rPr>
-        <w:t xml:space="preserve">, </w:t>
-      </w:r>
-      <w:r>
-        <w:rPr>
-          <w:rStyle w:val="SubtleEmphasis"/>
-          <w:rFonts w:ascii="JetBrains Mono ExtraBold" w:hAnsi="JetBrains Mono ExtraBold" w:cs="JetBrains Mono ExtraBold"/>
-          <w:b/>
-          <w:bCs/>
-          <w:i w:val="0"/>
-          <w:iCs w:val="0"/>
-          <w:color w:val="0070C0"/>
-          <w:sz w:val="18"/>
-          <w:szCs w:val="18"/>
-        </w:rPr>
-        <w:t>text</w:t>
-      </w:r>
-      <w:r>
-        <w:rPr>
-          <w:rStyle w:val="SubtleEmphasis"/>
-          <w:rFonts w:ascii="Libre Baskerville" w:hAnsi="Libre Baskerville"/>
-          <w:i w:val="0"/>
-          <w:iCs w:val="0"/>
-          <w:sz w:val="18"/>
-          <w:szCs w:val="18"/>
-        </w:rPr>
-        <w:t xml:space="preserve">, and </w:t>
-      </w:r>
-      <w:r>
-        <w:rPr>
-          <w:rStyle w:val="SubtleEmphasis"/>
-          <w:rFonts w:ascii="JetBrains Mono ExtraBold" w:hAnsi="JetBrains Mono ExtraBold" w:cs="JetBrains Mono ExtraBold"/>
-          <w:b/>
-          <w:bCs/>
-          <w:i w:val="0"/>
-          <w:iCs w:val="0"/>
-          <w:color w:val="0070C0"/>
-          <w:sz w:val="18"/>
-          <w:szCs w:val="18"/>
-        </w:rPr>
-        <w:t>math</w:t>
-      </w:r>
-      <w:r>
-        <w:rPr>
-          <w:rStyle w:val="SubtleEmphasis"/>
-          <w:rFonts w:ascii="Libre Baskerville" w:hAnsi="Libre Baskerville"/>
-          <w:i w:val="0"/>
-          <w:iCs w:val="0"/>
-          <w:sz w:val="18"/>
-          <w:szCs w:val="18"/>
-        </w:rPr>
-        <w:t xml:space="preserve"> modules)</w:t>
-      </w:r>
-      <w:r>
-        <w:rPr>
-          <w:rStyle w:val="SubtleEmphasis"/>
-          <w:rFonts w:ascii="Libre Baskerville" w:hAnsi="Libre Baskerville"/>
-          <w:i w:val="0"/>
-          <w:iCs w:val="0"/>
-          <w:sz w:val="18"/>
-          <w:szCs w:val="18"/>
-        </w:rPr>
-        <w:br/>
-        <w:t xml:space="preserve">This module contains </w:t>
-      </w:r>
-      <w:r>
-        <w:rPr>
-          <w:rStyle w:val="SubtleEmphasis"/>
-          <w:rFonts w:ascii="Libre Baskerville" w:hAnsi="Libre Baskerville"/>
-          <w:i w:val="0"/>
-          <w:iCs w:val="0"/>
-          <w:sz w:val="18"/>
-          <w:szCs w:val="18"/>
-        </w:rPr>
-        <w:t>utilities to parse and interpret font files and to generate glyph outlines, and to create virtual fonts by assigning glyphs from several source fonts to Unicode+ code points.</w:t>
-      </w:r>
-    </w:p>
-    <w:p>
-      <w:pPr>
-        <w:pStyle w:val="ListParagraph"/>
-        <w:numPr>
-          <w:ilvl w:val="0"/>
-          <w:numId w:val="8"/>
-        </w:numPr>
-        <w:tabs>
-          <w:tab w:val="left" w:pos="1080"/>
-        </w:tabs>
-        <w:spacing w:after="120"/>
-        <w:contextualSpacing w:val="0"/>
-        <w:rPr>
-          <w:rStyle w:val="SubtleEmphasis"/>
-          <w:rFonts w:ascii="Libre Baskerville" w:hAnsi="Libre Baskerville"/>
-          <w:i w:val="0"/>
-          <w:iCs w:val="0"/>
-          <w:sz w:val="18"/>
-          <w:szCs w:val="18"/>
-        </w:rPr>
-      </w:pPr>
-      <w:proofErr w:type="spellStart"/>
-      <w:proofErr w:type="gramStart"/>
-      <w:r>
-        <w:rPr>
-          <w:rStyle w:val="SubtleEmphasis"/>
-          <w:rFonts w:ascii="JetBrains Mono ExtraBold" w:hAnsi="JetBrains Mono ExtraBold" w:cs="JetBrains Mono ExtraBold"/>
-          <w:b/>
-          <w:bCs/>
-          <w:i w:val="0"/>
-          <w:iCs w:val="0"/>
-          <w:color w:val="0070C0"/>
-          <w:sz w:val="18"/>
-          <w:szCs w:val="18"/>
-        </w:rPr>
-        <w:t>dev.mathops</w:t>
-      </w:r>
-      <w:proofErr w:type="gramEnd"/>
-      <w:r>
-        <w:rPr>
-          <w:rStyle w:val="SubtleEmphasis"/>
-          <w:rFonts w:ascii="JetBrains Mono ExtraBold" w:hAnsi="JetBrains Mono ExtraBold" w:cs="JetBrains Mono ExtraBold"/>
-          <w:b/>
-          <w:bCs/>
-          <w:i w:val="0"/>
-          <w:iCs w:val="0"/>
-          <w:color w:val="0070C0"/>
-          <w:sz w:val="18"/>
-          <w:szCs w:val="18"/>
-        </w:rPr>
-        <w:t>.</w:t>
-      </w:r>
-      <w:r>
-        <w:rPr>
-          <w:rStyle w:val="SubtleEmphasis"/>
-          <w:rFonts w:ascii="JetBrains Mono ExtraBold" w:hAnsi="JetBrains Mono ExtraBold" w:cs="JetBrains Mono ExtraBold"/>
-          <w:b/>
-          <w:bCs/>
-          <w:i w:val="0"/>
-          <w:iCs w:val="0"/>
-          <w:color w:val="0070C0"/>
-          <w:sz w:val="18"/>
-          <w:szCs w:val="18"/>
-        </w:rPr>
-        <w:t>graphics</w:t>
-      </w:r>
-      <w:proofErr w:type="spellEnd"/>
-      <w:r>
-        <w:rPr>
-          <w:rStyle w:val="SubtleEmphasis"/>
-          <w:rFonts w:ascii="JetBrains Mono ExtraBold" w:hAnsi="JetBrains Mono ExtraBold" w:cs="JetBrains Mono ExtraBold"/>
-          <w:b/>
-          <w:bCs/>
-          <w:i w:val="0"/>
-          <w:iCs w:val="0"/>
-          <w:color w:val="0070C0"/>
-          <w:sz w:val="18"/>
-          <w:szCs w:val="18"/>
-        </w:rPr>
-        <w:t xml:space="preserve"> </w:t>
-      </w:r>
-      <w:r>
-        <w:rPr>
-          <w:rStyle w:val="SubtleEmphasis"/>
-          <w:rFonts w:ascii="Libre Baskerville" w:hAnsi="Libre Baskerville"/>
-          <w:i w:val="0"/>
-          <w:iCs w:val="0"/>
-          <w:sz w:val="18"/>
-          <w:szCs w:val="18"/>
-        </w:rPr>
-        <w:t xml:space="preserve">(depends on </w:t>
-      </w:r>
-      <w:r>
-        <w:rPr>
-          <w:rStyle w:val="SubtleEmphasis"/>
-          <w:rFonts w:ascii="JetBrains Mono ExtraBold" w:hAnsi="JetBrains Mono ExtraBold" w:cs="JetBrains Mono ExtraBold"/>
-          <w:b/>
-          <w:bCs/>
-          <w:i w:val="0"/>
-          <w:iCs w:val="0"/>
-          <w:color w:val="0070C0"/>
-          <w:sz w:val="18"/>
-          <w:szCs w:val="18"/>
-        </w:rPr>
-        <w:t>commons</w:t>
-      </w:r>
-      <w:r>
-        <w:rPr>
-          <w:rStyle w:val="SubtleEmphasis"/>
-          <w:rFonts w:ascii="Libre Baskerville" w:hAnsi="Libre Baskerville"/>
-          <w:i w:val="0"/>
-          <w:iCs w:val="0"/>
-          <w:sz w:val="18"/>
-          <w:szCs w:val="18"/>
-        </w:rPr>
-        <w:t xml:space="preserve">, </w:t>
-      </w:r>
-      <w:r>
-        <w:rPr>
-          <w:rStyle w:val="SubtleEmphasis"/>
-          <w:rFonts w:ascii="JetBrains Mono ExtraBold" w:hAnsi="JetBrains Mono ExtraBold" w:cs="JetBrains Mono ExtraBold"/>
-          <w:b/>
-          <w:bCs/>
-          <w:i w:val="0"/>
-          <w:iCs w:val="0"/>
-          <w:color w:val="0070C0"/>
-          <w:sz w:val="18"/>
-          <w:szCs w:val="18"/>
-        </w:rPr>
-        <w:t>text</w:t>
-      </w:r>
-      <w:r>
-        <w:rPr>
-          <w:rStyle w:val="SubtleEmphasis"/>
-          <w:rFonts w:ascii="Libre Baskerville" w:hAnsi="Libre Baskerville"/>
-          <w:i w:val="0"/>
-          <w:iCs w:val="0"/>
-          <w:sz w:val="18"/>
-          <w:szCs w:val="18"/>
-        </w:rPr>
-        <w:t xml:space="preserve">, </w:t>
-      </w:r>
-      <w:r>
-        <w:rPr>
-          <w:rStyle w:val="SubtleEmphasis"/>
-          <w:rFonts w:ascii="JetBrains Mono ExtraBold" w:hAnsi="JetBrains Mono ExtraBold" w:cs="JetBrains Mono ExtraBold"/>
-          <w:b/>
-          <w:bCs/>
-          <w:i w:val="0"/>
-          <w:iCs w:val="0"/>
-          <w:color w:val="0070C0"/>
-          <w:sz w:val="18"/>
-          <w:szCs w:val="18"/>
-        </w:rPr>
-        <w:t>math</w:t>
-      </w:r>
-      <w:r>
-        <w:rPr>
-          <w:rStyle w:val="SubtleEmphasis"/>
-          <w:rFonts w:ascii="Libre Baskerville" w:hAnsi="Libre Baskerville"/>
-          <w:i w:val="0"/>
-          <w:iCs w:val="0"/>
-          <w:sz w:val="18"/>
-          <w:szCs w:val="18"/>
-        </w:rPr>
-        <w:t xml:space="preserve">, and </w:t>
-      </w:r>
-      <w:r>
-        <w:rPr>
-          <w:rStyle w:val="SubtleEmphasis"/>
-          <w:rFonts w:ascii="JetBrains Mono ExtraBold" w:hAnsi="JetBrains Mono ExtraBold" w:cs="JetBrains Mono ExtraBold"/>
-          <w:b/>
-          <w:bCs/>
-          <w:i w:val="0"/>
-          <w:iCs w:val="0"/>
-          <w:color w:val="0070C0"/>
-          <w:sz w:val="18"/>
-          <w:szCs w:val="18"/>
-        </w:rPr>
-        <w:t>font</w:t>
-      </w:r>
-      <w:r>
-        <w:rPr>
-          <w:rStyle w:val="SubtleEmphasis"/>
-          <w:rFonts w:ascii="Libre Baskerville" w:hAnsi="Libre Baskerville"/>
-          <w:i w:val="0"/>
-          <w:iCs w:val="0"/>
-          <w:sz w:val="18"/>
-          <w:szCs w:val="18"/>
-        </w:rPr>
-        <w:t xml:space="preserve"> modules)</w:t>
-      </w:r>
-      <w:r>
-        <w:rPr>
-          <w:rStyle w:val="SubtleEmphasis"/>
-          <w:rFonts w:ascii="Libre Baskerville" w:hAnsi="Libre Baskerville"/>
-          <w:i w:val="0"/>
-          <w:iCs w:val="0"/>
-          <w:sz w:val="18"/>
-          <w:szCs w:val="18"/>
-        </w:rPr>
-        <w:br/>
-        <w:t xml:space="preserve">This module </w:t>
-      </w:r>
-      <w:r>
-        <w:rPr>
-          <w:rStyle w:val="SubtleEmphasis"/>
-          <w:rFonts w:ascii="Libre Baskerville" w:hAnsi="Libre Baskerville"/>
-          <w:i w:val="0"/>
-          <w:iCs w:val="0"/>
-          <w:sz w:val="18"/>
-          <w:szCs w:val="18"/>
-        </w:rPr>
-        <w:t>processes raster and vector graphics, and includes utilities for parsing, interpreting, and generating PDF files.</w:t>
-      </w:r>
-      <w:r>
-        <w:rPr>
-          <w:rStyle w:val="SubtleEmphasis"/>
-          <w:rFonts w:ascii="Libre Baskerville" w:hAnsi="Libre Baskerville"/>
-          <w:i w:val="0"/>
-          <w:iCs w:val="0"/>
-          <w:sz w:val="18"/>
-          <w:szCs w:val="18"/>
-        </w:rPr>
-        <w:t xml:space="preserve">  It has rasterizers for primitives that can be used by other modules.  This module also has 3D graphic support.</w:t>
-      </w:r>
-    </w:p>
-    <w:p>
-      <w:pPr>
-        <w:pStyle w:val="ListParagraph"/>
-        <w:numPr>
-          <w:ilvl w:val="0"/>
-          <w:numId w:val="8"/>
-        </w:numPr>
-        <w:tabs>
-          <w:tab w:val="left" w:pos="1080"/>
-        </w:tabs>
-        <w:spacing w:after="120"/>
-        <w:contextualSpacing w:val="0"/>
-        <w:rPr>
-          <w:rStyle w:val="SubtleEmphasis"/>
-          <w:rFonts w:ascii="Libre Baskerville" w:hAnsi="Libre Baskerville"/>
-          <w:i w:val="0"/>
-          <w:iCs w:val="0"/>
-          <w:sz w:val="18"/>
-          <w:szCs w:val="18"/>
-        </w:rPr>
-      </w:pPr>
-      <w:proofErr w:type="spellStart"/>
-      <w:proofErr w:type="gramStart"/>
-      <w:r>
-        <w:rPr>
-          <w:rStyle w:val="SubtleEmphasis"/>
-          <w:rFonts w:ascii="JetBrains Mono ExtraBold" w:hAnsi="JetBrains Mono ExtraBold" w:cs="JetBrains Mono ExtraBold"/>
-          <w:b/>
-          <w:bCs/>
-          <w:i w:val="0"/>
-          <w:iCs w:val="0"/>
-          <w:color w:val="0070C0"/>
-          <w:sz w:val="18"/>
-          <w:szCs w:val="18"/>
-        </w:rPr>
-        <w:lastRenderedPageBreak/>
-        <w:t>dev.mathops</w:t>
-      </w:r>
-      <w:proofErr w:type="gramEnd"/>
-      <w:r>
-        <w:rPr>
-          <w:rStyle w:val="SubtleEmphasis"/>
-          <w:rFonts w:ascii="JetBrains Mono ExtraBold" w:hAnsi="JetBrains Mono ExtraBold" w:cs="JetBrains Mono ExtraBold"/>
-          <w:b/>
-          <w:bCs/>
-          <w:i w:val="0"/>
-          <w:iCs w:val="0"/>
-          <w:color w:val="0070C0"/>
-          <w:sz w:val="18"/>
-          <w:szCs w:val="18"/>
-        </w:rPr>
-        <w:t>.</w:t>
-      </w:r>
-      <w:r>
-        <w:rPr>
-          <w:rStyle w:val="SubtleEmphasis"/>
-          <w:rFonts w:ascii="JetBrains Mono ExtraBold" w:hAnsi="JetBrains Mono ExtraBold" w:cs="JetBrains Mono ExtraBold"/>
-          <w:b/>
-          <w:bCs/>
-          <w:i w:val="0"/>
-          <w:iCs w:val="0"/>
-          <w:color w:val="0070C0"/>
-          <w:sz w:val="18"/>
-          <w:szCs w:val="18"/>
-        </w:rPr>
-        <w:t>document</w:t>
-      </w:r>
-      <w:proofErr w:type="spellEnd"/>
-      <w:r>
-        <w:rPr>
-          <w:rStyle w:val="SubtleEmphasis"/>
-          <w:rFonts w:ascii="JetBrains Mono ExtraBold" w:hAnsi="JetBrains Mono ExtraBold" w:cs="JetBrains Mono ExtraBold"/>
-          <w:b/>
-          <w:bCs/>
-          <w:i w:val="0"/>
-          <w:iCs w:val="0"/>
-          <w:color w:val="0070C0"/>
-          <w:sz w:val="18"/>
-          <w:szCs w:val="18"/>
-        </w:rPr>
-        <w:t xml:space="preserve"> </w:t>
-      </w:r>
-      <w:r>
-        <w:rPr>
-          <w:rStyle w:val="SubtleEmphasis"/>
-          <w:rFonts w:ascii="Libre Baskerville" w:hAnsi="Libre Baskerville"/>
-          <w:i w:val="0"/>
-          <w:iCs w:val="0"/>
-          <w:sz w:val="18"/>
-          <w:szCs w:val="18"/>
-        </w:rPr>
-        <w:t xml:space="preserve">(depends on </w:t>
-      </w:r>
-      <w:r>
-        <w:rPr>
-          <w:rStyle w:val="SubtleEmphasis"/>
-          <w:rFonts w:ascii="JetBrains Mono ExtraBold" w:hAnsi="JetBrains Mono ExtraBold" w:cs="JetBrains Mono ExtraBold"/>
-          <w:b/>
-          <w:bCs/>
-          <w:i w:val="0"/>
-          <w:iCs w:val="0"/>
-          <w:color w:val="0070C0"/>
-          <w:sz w:val="18"/>
-          <w:szCs w:val="18"/>
-        </w:rPr>
-        <w:t>commons</w:t>
-      </w:r>
-      <w:r>
-        <w:rPr>
-          <w:rStyle w:val="SubtleEmphasis"/>
-          <w:rFonts w:ascii="Libre Baskerville" w:hAnsi="Libre Baskerville"/>
-          <w:i w:val="0"/>
-          <w:iCs w:val="0"/>
-          <w:sz w:val="18"/>
-          <w:szCs w:val="18"/>
-        </w:rPr>
-        <w:t xml:space="preserve">, </w:t>
-      </w:r>
-      <w:r>
-        <w:rPr>
-          <w:rStyle w:val="SubtleEmphasis"/>
-          <w:rFonts w:ascii="JetBrains Mono ExtraBold" w:hAnsi="JetBrains Mono ExtraBold" w:cs="JetBrains Mono ExtraBold"/>
-          <w:b/>
-          <w:bCs/>
-          <w:i w:val="0"/>
-          <w:iCs w:val="0"/>
-          <w:color w:val="0070C0"/>
-          <w:sz w:val="18"/>
-          <w:szCs w:val="18"/>
-        </w:rPr>
-        <w:t>text</w:t>
-      </w:r>
-      <w:r>
-        <w:rPr>
-          <w:rStyle w:val="SubtleEmphasis"/>
-          <w:rFonts w:ascii="Libre Baskerville" w:hAnsi="Libre Baskerville"/>
-          <w:i w:val="0"/>
-          <w:iCs w:val="0"/>
-          <w:sz w:val="18"/>
-          <w:szCs w:val="18"/>
-        </w:rPr>
-        <w:t xml:space="preserve">, </w:t>
-      </w:r>
-      <w:r>
-        <w:rPr>
-          <w:rStyle w:val="SubtleEmphasis"/>
-          <w:rFonts w:ascii="JetBrains Mono ExtraBold" w:hAnsi="JetBrains Mono ExtraBold" w:cs="JetBrains Mono ExtraBold"/>
-          <w:b/>
-          <w:bCs/>
-          <w:i w:val="0"/>
-          <w:iCs w:val="0"/>
-          <w:color w:val="0070C0"/>
-          <w:sz w:val="18"/>
-          <w:szCs w:val="18"/>
-        </w:rPr>
-        <w:t>math</w:t>
-      </w:r>
-      <w:r>
-        <w:rPr>
-          <w:rStyle w:val="SubtleEmphasis"/>
-          <w:rFonts w:ascii="Libre Baskerville" w:hAnsi="Libre Baskerville"/>
-          <w:i w:val="0"/>
-          <w:iCs w:val="0"/>
-          <w:sz w:val="18"/>
-          <w:szCs w:val="18"/>
-        </w:rPr>
-        <w:t xml:space="preserve">, </w:t>
-      </w:r>
-      <w:r>
-        <w:rPr>
-          <w:rStyle w:val="SubtleEmphasis"/>
-          <w:rFonts w:ascii="JetBrains Mono ExtraBold" w:hAnsi="JetBrains Mono ExtraBold" w:cs="JetBrains Mono ExtraBold"/>
-          <w:b/>
-          <w:bCs/>
-          <w:i w:val="0"/>
-          <w:iCs w:val="0"/>
-          <w:color w:val="0070C0"/>
-          <w:sz w:val="18"/>
-          <w:szCs w:val="18"/>
-        </w:rPr>
-        <w:t>font</w:t>
-      </w:r>
-      <w:r>
-        <w:rPr>
-          <w:rStyle w:val="SubtleEmphasis"/>
-          <w:rFonts w:ascii="Libre Baskerville" w:hAnsi="Libre Baskerville"/>
-          <w:i w:val="0"/>
-          <w:iCs w:val="0"/>
-          <w:sz w:val="18"/>
-          <w:szCs w:val="18"/>
-        </w:rPr>
-        <w:t xml:space="preserve">, and </w:t>
-      </w:r>
-      <w:r>
-        <w:rPr>
-          <w:rStyle w:val="SubtleEmphasis"/>
-          <w:rFonts w:ascii="JetBrains Mono ExtraBold" w:hAnsi="JetBrains Mono ExtraBold" w:cs="JetBrains Mono ExtraBold"/>
-          <w:b/>
-          <w:bCs/>
-          <w:i w:val="0"/>
-          <w:iCs w:val="0"/>
-          <w:color w:val="0070C0"/>
-          <w:sz w:val="18"/>
-          <w:szCs w:val="18"/>
-        </w:rPr>
-        <w:t>graphics</w:t>
-      </w:r>
-      <w:r>
-        <w:rPr>
-          <w:rStyle w:val="SubtleEmphasis"/>
-          <w:rFonts w:ascii="Libre Baskerville" w:hAnsi="Libre Baskerville"/>
-          <w:i w:val="0"/>
-          <w:iCs w:val="0"/>
-          <w:sz w:val="18"/>
-          <w:szCs w:val="18"/>
-        </w:rPr>
-        <w:t xml:space="preserve"> modules)</w:t>
-      </w:r>
-      <w:r>
-        <w:rPr>
-          <w:rStyle w:val="SubtleEmphasis"/>
-          <w:rFonts w:ascii="Libre Baskerville" w:hAnsi="Libre Baskerville"/>
-          <w:i w:val="0"/>
-          <w:iCs w:val="0"/>
-          <w:sz w:val="18"/>
-          <w:szCs w:val="18"/>
-        </w:rPr>
-        <w:br/>
-        <w:t xml:space="preserve">This module contains </w:t>
-      </w:r>
-      <w:r>
-        <w:rPr>
-          <w:rStyle w:val="SubtleEmphasis"/>
-          <w:rFonts w:ascii="Libre Baskerville" w:hAnsi="Libre Baskerville"/>
-          <w:i w:val="0"/>
-          <w:iCs w:val="0"/>
-          <w:sz w:val="18"/>
-          <w:szCs w:val="18"/>
-        </w:rPr>
-        <w:t xml:space="preserve">the document model for the publishing system, including analogs to HTML, SVG, MathML, and CSS, as well as </w:t>
-      </w:r>
-      <w:r>
-        <w:rPr>
-          <w:rStyle w:val="SubtleEmphasis"/>
-          <w:rFonts w:ascii="Libre Baskerville" w:hAnsi="Libre Baskerville"/>
-          <w:i w:val="0"/>
-          <w:iCs w:val="0"/>
-          <w:sz w:val="18"/>
-          <w:szCs w:val="18"/>
-        </w:rPr>
-        <w:t xml:space="preserve">tools for mathematical and data visualization and </w:t>
-      </w:r>
-      <w:r>
-        <w:rPr>
-          <w:rStyle w:val="SubtleEmphasis"/>
-          <w:rFonts w:ascii="Libre Baskerville" w:hAnsi="Libre Baskerville"/>
-          <w:i w:val="0"/>
-          <w:iCs w:val="0"/>
-          <w:sz w:val="18"/>
-          <w:szCs w:val="18"/>
-        </w:rPr>
-        <w:t>features of LaTeX and other document programs like Word and OpenOffice/LibreOffice.</w:t>
-      </w:r>
-    </w:p>
-    <w:p>
-      <w:pPr>
-        <w:tabs>
-          <w:tab w:val="left" w:pos="1080"/>
-        </w:tabs>
-        <w:spacing w:after="120"/>
-        <w:jc w:val="both"/>
-        <w:rPr>
-          <w:rStyle w:val="SubtleEmphasis"/>
-          <w:rFonts w:ascii="Noto Sans Cond" w:eastAsiaTheme="majorEastAsia" w:hAnsi="Noto Sans Cond" w:cs="Noto Sans Cond"/>
-          <w:b/>
-          <w:bCs/>
-          <w:i w:val="0"/>
-          <w:iCs w:val="0"/>
-          <w:sz w:val="24"/>
-          <w:szCs w:val="24"/>
-        </w:rPr>
-      </w:pPr>
     </w:p>
     <w:sectPr>
       <w:pgSz w:w="12240" w:h="15840"/>

</xml_diff>